<commit_message>
Adding Codes and plots for 3
</commit_message>
<xml_diff>
--- a/Project1/Report.docx
+++ b/Project1/Report.docx
@@ -168,7 +168,20 @@
         <w:rPr>
           <w:lang w:val="en-IN"/>
         </w:rPr>
-        <w:t xml:space="preserve"> Since the target variable i.e. Size of Backup (GB) had small values, we normalized the data to bring the feature vector within the range of 0 – 1.</w:t>
+        <w:t xml:space="preserve"> Since the target variable i.e. </w:t>
+      </w:r>
+      <w:r>
+        <w:rPr>
+          <w:i/>
+          <w:lang w:val="en-IN"/>
+        </w:rPr>
+        <w:t>Size of Backup (GB)</w:t>
+      </w:r>
+      <w:r>
+        <w:rPr>
+          <w:lang w:val="en-IN"/>
+        </w:rPr>
+        <w:t xml:space="preserve"> had small values, we normalized the data to bring the feature vector within the range of 0 – 1.</w:t>
       </w:r>
       <w:r>
         <w:rPr>
@@ -626,7 +639,19 @@
         <w:rPr>
           <w:lang w:val="en-IN"/>
         </w:rPr>
-        <w:t xml:space="preserve">The observed RMSE </w:t>
+        <w:t>The observed</w:t>
+      </w:r>
+      <w:r>
+        <w:rPr>
+          <w:lang w:val="en-IN"/>
+        </w:rPr>
+        <w:t xml:space="preserve"> root mean square error</w:t>
+      </w:r>
+      <w:r>
+        <w:rPr>
+          <w:lang w:val="en-IN"/>
+        </w:rPr>
+        <w:t xml:space="preserve"> </w:t>
       </w:r>
       <w:r>
         <w:rPr>
@@ -708,25 +733,8 @@
         <w:rPr>
           <w:lang w:val="en-IN"/>
         </w:rPr>
-        <w:t xml:space="preserve">We </w:t>
-      </w:r>
-      <w:r>
-        <w:rPr>
-          <w:lang w:val="en-IN"/>
-        </w:rPr>
-        <w:t xml:space="preserve">next </w:t>
-      </w:r>
-      <w:r>
-        <w:rPr>
-          <w:lang w:val="en-IN"/>
-        </w:rPr>
-        <w:t xml:space="preserve">perform a 10-Fold cross validation over the data. </w:t>
-      </w:r>
-      <w:r>
-        <w:rPr>
-          <w:lang w:val="en-IN"/>
-        </w:rPr>
-        <w:t xml:space="preserve">Before splitting the </w:t>
+        <w:lastRenderedPageBreak/>
+        <w:t xml:space="preserve">We next perform a 10-Fold cross validation over the data. Before splitting the </w:t>
       </w:r>
       <w:r>
         <w:rPr>
@@ -750,14 +758,7 @@
         <w:rPr>
           <w:noProof/>
         </w:rPr>
-        <w:t xml:space="preserve">We cherry-pick the input </w:t>
-      </w:r>
-      <w:r>
-        <w:rPr>
-          <w:noProof/>
-        </w:rPr>
-        <w:lastRenderedPageBreak/>
-        <w:t xml:space="preserve">features based on the estimated coefficients/weights of individual features obtained after fitting the model in a linear regressor. </w:t>
+        <w:t xml:space="preserve">We cherry-pick the input features based on the estimated coefficients/weights of individual features obtained after fitting the model in a linear regressor. </w:t>
       </w:r>
       <w:r>
         <w:rPr>
@@ -978,6 +979,7 @@
         <w:rPr>
           <w:lang w:val="en-IN"/>
         </w:rPr>
+        <w:lastRenderedPageBreak/>
         <w:t xml:space="preserve">The most important feature inputs for linear regression were </w:t>
       </w:r>
       <w:r>
@@ -1031,7 +1033,6 @@
         <w:rPr>
           <w:lang w:val="en-IN"/>
         </w:rPr>
-        <w:lastRenderedPageBreak/>
         <w:t>The table below relates the features and their corresponding strengths. Any coefficient with a negative value works against the model.</w:t>
       </w:r>
       <w:r>
@@ -1608,13 +1609,7 @@
         <w:rPr>
           <w:noProof/>
         </w:rPr>
-        <w:t>root mean square error</w:t>
-      </w:r>
-      <w:r>
-        <w:rPr>
-          <w:noProof/>
-        </w:rPr>
-        <w:t xml:space="preserve"> </w:t>
+        <w:t xml:space="preserve">root mean square error </w:t>
       </w:r>
       <w:r>
         <w:rPr>
@@ -2019,13 +2014,7 @@
               <w:rPr>
                 <w:lang w:val="en-IN"/>
               </w:rPr>
-              <w:t>2</w:t>
-            </w:r>
-            <w:r>
-              <w:rPr>
-                <w:lang w:val="en-IN"/>
-              </w:rPr>
-              <w:t>.</w:t>
+              <w:t>2.</w:t>
             </w:r>
           </w:p>
         </w:tc>
@@ -2085,13 +2074,7 @@
               <w:rPr>
                 <w:lang w:val="en-IN"/>
               </w:rPr>
-              <w:t>3</w:t>
-            </w:r>
-            <w:r>
-              <w:rPr>
-                <w:lang w:val="en-IN"/>
-              </w:rPr>
-              <w:t>.</w:t>
+              <w:t>3.</w:t>
             </w:r>
           </w:p>
         </w:tc>
@@ -2151,13 +2134,7 @@
               <w:rPr>
                 <w:lang w:val="en-IN"/>
               </w:rPr>
-              <w:t>4</w:t>
-            </w:r>
-            <w:r>
-              <w:rPr>
-                <w:lang w:val="en-IN"/>
-              </w:rPr>
-              <w:t>.</w:t>
+              <w:t>4.</w:t>
             </w:r>
           </w:p>
         </w:tc>
@@ -2177,25 +2154,7 @@
               <w:rPr>
                 <w:lang w:val="en-IN"/>
               </w:rPr>
-              <w:t xml:space="preserve">Backup </w:t>
-            </w:r>
-            <w:r>
-              <w:rPr>
-                <w:lang w:val="en-IN"/>
-              </w:rPr>
-              <w:t xml:space="preserve">Start </w:t>
-            </w:r>
-            <w:r>
-              <w:rPr>
-                <w:lang w:val="en-IN"/>
-              </w:rPr>
-              <w:t xml:space="preserve">Time </w:t>
-            </w:r>
-            <w:r>
-              <w:rPr>
-                <w:lang w:val="en-IN"/>
-              </w:rPr>
-              <w:t>– Hour of Day</w:t>
+              <w:t>Backup Start Time – Hour of Day</w:t>
             </w:r>
           </w:p>
         </w:tc>
@@ -2387,19 +2346,7 @@
               <w:rPr>
                 <w:lang w:val="en-IN"/>
               </w:rPr>
-              <w:t xml:space="preserve">Day of Week – </w:t>
-            </w:r>
-            <w:r>
-              <w:rPr>
-                <w:lang w:val="en-IN"/>
-              </w:rPr>
-              <w:t>Wednes</w:t>
-            </w:r>
-            <w:r>
-              <w:rPr>
-                <w:lang w:val="en-IN"/>
-              </w:rPr>
-              <w:t>day</w:t>
+              <w:t>Day of Week – Wednesday</w:t>
             </w:r>
           </w:p>
         </w:tc>
@@ -2459,19 +2406,7 @@
               <w:rPr>
                 <w:lang w:val="en-IN"/>
               </w:rPr>
-              <w:t xml:space="preserve">Day of Week – </w:t>
-            </w:r>
-            <w:r>
-              <w:rPr>
-                <w:lang w:val="en-IN"/>
-              </w:rPr>
-              <w:t>Thurs</w:t>
-            </w:r>
-            <w:r>
-              <w:rPr>
-                <w:lang w:val="en-IN"/>
-              </w:rPr>
-              <w:t>day</w:t>
+              <w:t>Day of Week – Thursday</w:t>
             </w:r>
           </w:p>
         </w:tc>
@@ -2531,13 +2466,7 @@
               <w:rPr>
                 <w:lang w:val="en-IN"/>
               </w:rPr>
-              <w:t xml:space="preserve">Day of Week – </w:t>
-            </w:r>
-            <w:r>
-              <w:rPr>
-                <w:lang w:val="en-IN"/>
-              </w:rPr>
-              <w:t>Friday</w:t>
+              <w:t>Day of Week – Friday</w:t>
             </w:r>
           </w:p>
         </w:tc>
@@ -2597,13 +2526,7 @@
               <w:rPr>
                 <w:lang w:val="en-IN"/>
               </w:rPr>
-              <w:t xml:space="preserve">Day of Week – </w:t>
-            </w:r>
-            <w:r>
-              <w:rPr>
-                <w:lang w:val="en-IN"/>
-              </w:rPr>
-              <w:t>Saturday</w:t>
+              <w:t>Day of Week – Saturday</w:t>
             </w:r>
           </w:p>
         </w:tc>
@@ -2663,13 +2586,7 @@
               <w:rPr>
                 <w:lang w:val="en-IN"/>
               </w:rPr>
-              <w:t xml:space="preserve">Day of Week – </w:t>
-            </w:r>
-            <w:r>
-              <w:rPr>
-                <w:lang w:val="en-IN"/>
-              </w:rPr>
-              <w:t>Sunday</w:t>
+              <w:t>Day of Week – Sunday</w:t>
             </w:r>
           </w:p>
         </w:tc>
@@ -2751,6 +2668,79 @@
           <w:lang w:val="en-IN"/>
         </w:rPr>
       </w:pPr>
+      <w:r>
+        <w:rPr>
+          <w:lang w:val="en-IN"/>
+        </w:rPr>
+        <w:t xml:space="preserve">An interesting insight we observe is that the most important/powerful features remain the same for both the Linear </w:t>
+      </w:r>
+      <w:proofErr w:type="spellStart"/>
+      <w:r>
+        <w:rPr>
+          <w:lang w:val="en-IN"/>
+        </w:rPr>
+        <w:t>Regressor</w:t>
+      </w:r>
+      <w:proofErr w:type="spellEnd"/>
+      <w:r>
+        <w:rPr>
+          <w:lang w:val="en-IN"/>
+        </w:rPr>
+        <w:t xml:space="preserve"> as well as the Random Forests </w:t>
+      </w:r>
+      <w:proofErr w:type="spellStart"/>
+      <w:r>
+        <w:rPr>
+          <w:lang w:val="en-IN"/>
+        </w:rPr>
+        <w:t>Regressor</w:t>
+      </w:r>
+      <w:proofErr w:type="spellEnd"/>
+      <w:r>
+        <w:rPr>
+          <w:lang w:val="en-IN"/>
+        </w:rPr>
+        <w:t xml:space="preserve">. </w:t>
+      </w:r>
+      <w:r>
+        <w:rPr>
+          <w:i/>
+          <w:lang w:val="en-IN"/>
+        </w:rPr>
+        <w:t>Backup Time (hour)</w:t>
+      </w:r>
+      <w:r>
+        <w:rPr>
+          <w:lang w:val="en-IN"/>
+        </w:rPr>
+        <w:t xml:space="preserve"> has the highest weight for both the models, followed by </w:t>
+      </w:r>
+      <w:r>
+        <w:rPr>
+          <w:i/>
+          <w:lang w:val="en-IN"/>
+        </w:rPr>
+        <w:t>Work-Flow #</w:t>
+      </w:r>
+      <w:r>
+        <w:rPr>
+          <w:lang w:val="en-IN"/>
+        </w:rPr>
+        <w:t xml:space="preserve"> and </w:t>
+      </w:r>
+      <w:r>
+        <w:rPr>
+          <w:i/>
+          <w:lang w:val="en-IN"/>
+        </w:rPr>
+        <w:t>Backup Start Time – Hour of Day</w:t>
+      </w:r>
+      <w:r>
+        <w:rPr>
+          <w:lang w:val="en-IN"/>
+        </w:rPr>
+        <w:t>.</w:t>
+      </w:r>
     </w:p>
     <w:p>
       <w:pPr>
@@ -3242,6 +3232,25 @@
           <w:numId w:val="2"/>
         </w:numPr>
         <w:rPr>
+          <w:b/>
+          <w:color w:val="385623" w:themeColor="accent6" w:themeShade="80"/>
+          <w:u w:val="single"/>
+          <w:lang w:val="en-IN"/>
+        </w:rPr>
+      </w:pPr>
+      <w:r>
+        <w:rPr>
+          <w:b/>
+          <w:color w:val="385623" w:themeColor="accent6" w:themeShade="80"/>
+          <w:u w:val="single"/>
+          <w:lang w:val="en-IN"/>
+        </w:rPr>
+        <w:t>Piece-Wise Linear Regression</w:t>
+      </w:r>
+    </w:p>
+    <w:p>
+      <w:pPr>
+        <w:rPr>
           <w:lang w:val="en-IN"/>
         </w:rPr>
       </w:pPr>
@@ -3250,6 +3259,491 @@
           <w:lang w:val="en-IN"/>
         </w:rPr>
         <w:br/>
+      </w:r>
+      <w:r>
+        <w:rPr>
+          <w:lang w:val="en-IN"/>
+        </w:rPr>
+        <w:t xml:space="preserve">We perform piece-wise linear regression on the data grouped by workflow id. </w:t>
+      </w:r>
+      <w:r>
+        <w:rPr>
+          <w:lang w:val="en-IN"/>
+        </w:rPr>
+        <w:t xml:space="preserve">We observe that integer mapping </w:t>
+      </w:r>
+      <w:r>
+        <w:rPr>
+          <w:lang w:val="en-IN"/>
+        </w:rPr>
+        <w:t xml:space="preserve">for </w:t>
+      </w:r>
+      <w:r>
+        <w:rPr>
+          <w:i/>
+          <w:lang w:val="en-IN"/>
+        </w:rPr>
+        <w:t>Day of Week</w:t>
+      </w:r>
+      <w:r>
+        <w:rPr>
+          <w:lang w:val="en-IN"/>
+        </w:rPr>
+        <w:t xml:space="preserve"> performs better than </w:t>
+      </w:r>
+      <w:r>
+        <w:rPr>
+          <w:lang w:val="en-IN"/>
+        </w:rPr>
+        <w:t>one-</w:t>
+      </w:r>
+      <w:r>
+        <w:rPr>
+          <w:lang w:val="en-IN"/>
+        </w:rPr>
+        <w:t xml:space="preserve">bit </w:t>
+      </w:r>
+      <w:r>
+        <w:rPr>
+          <w:lang w:val="en-IN"/>
+        </w:rPr>
+        <w:t xml:space="preserve">hot </w:t>
+      </w:r>
+      <w:r>
+        <w:rPr>
+          <w:lang w:val="en-IN"/>
+        </w:rPr>
+        <w:t xml:space="preserve">encoding. This could be because of the </w:t>
+      </w:r>
+      <w:r>
+        <w:rPr>
+          <w:lang w:val="en-IN"/>
+        </w:rPr>
+        <w:lastRenderedPageBreak/>
+        <w:t>added complexity of a higher dimensional feature vector</w:t>
+      </w:r>
+      <w:r>
+        <w:rPr>
+          <w:lang w:val="en-IN"/>
+        </w:rPr>
+        <w:t xml:space="preserve"> created as a result of one-bit hot encoding</w:t>
+      </w:r>
+      <w:r>
+        <w:rPr>
+          <w:lang w:val="en-IN"/>
+        </w:rPr>
+        <w:t>.</w:t>
+      </w:r>
+      <w:r>
+        <w:rPr>
+          <w:lang w:val="en-IN"/>
+        </w:rPr>
+        <w:t xml:space="preserve"> </w:t>
+      </w:r>
+      <w:r>
+        <w:rPr>
+          <w:noProof/>
+        </w:rPr>
+        <w:drawing>
+          <wp:inline distT="0" distB="0" distL="0" distR="0" wp14:anchorId="09509D72" wp14:editId="2EBF4620">
+            <wp:extent cx="5943600" cy="2815590"/>
+            <wp:effectExtent l="0" t="0" r="0" b="3810"/>
+            <wp:docPr id="2" name="Picture 2"/>
+            <wp:cNvGraphicFramePr>
+              <a:graphicFrameLocks xmlns:a="http://schemas.openxmlformats.org/drawingml/2006/main" noChangeAspect="1"/>
+            </wp:cNvGraphicFramePr>
+            <a:graphic xmlns:a="http://schemas.openxmlformats.org/drawingml/2006/main">
+              <a:graphicData uri="http://schemas.openxmlformats.org/drawingml/2006/picture">
+                <pic:pic xmlns:pic="http://schemas.openxmlformats.org/drawingml/2006/picture">
+                  <pic:nvPicPr>
+                    <pic:cNvPr id="1" name=""/>
+                    <pic:cNvPicPr/>
+                  </pic:nvPicPr>
+                  <pic:blipFill>
+                    <a:blip r:embed="rId16"/>
+                    <a:stretch>
+                      <a:fillRect/>
+                    </a:stretch>
+                  </pic:blipFill>
+                  <pic:spPr>
+                    <a:xfrm>
+                      <a:off x="0" y="0"/>
+                      <a:ext cx="5943600" cy="2815590"/>
+                    </a:xfrm>
+                    <a:prstGeom prst="rect">
+                      <a:avLst/>
+                    </a:prstGeom>
+                  </pic:spPr>
+                </pic:pic>
+              </a:graphicData>
+            </a:graphic>
+          </wp:inline>
+        </w:drawing>
+      </w:r>
+    </w:p>
+    <w:p>
+      <w:pPr>
+        <w:rPr>
+          <w:lang w:val="en-IN"/>
+        </w:rPr>
+      </w:pPr>
+      <w:r>
+        <w:rPr>
+          <w:lang w:val="en-IN"/>
+        </w:rPr>
+        <w:t xml:space="preserve">The net root mean square error for this model is </w:t>
+      </w:r>
+      <w:r>
+        <w:rPr>
+          <w:b/>
+          <w:lang w:val="en-IN"/>
+        </w:rPr>
+        <w:t>0.0154</w:t>
+      </w:r>
+      <w:r>
+        <w:rPr>
+          <w:lang w:val="en-IN"/>
+        </w:rPr>
+        <w:t xml:space="preserve"> which is lower than a simple linear regression </w:t>
+      </w:r>
+      <w:r>
+        <w:rPr>
+          <w:lang w:val="en-IN"/>
+        </w:rPr>
+        <w:t>fit of the data where the obse</w:t>
+      </w:r>
+      <w:r>
+        <w:rPr>
+          <w:lang w:val="en-IN"/>
+        </w:rPr>
+        <w:t xml:space="preserve">rved RMSE was 0.0926. </w:t>
+      </w:r>
+      <w:r>
+        <w:rPr>
+          <w:lang w:val="en-IN"/>
+        </w:rPr>
+        <w:t xml:space="preserve">The reason a piece-wise fit outperforms the </w:t>
+      </w:r>
+      <w:r>
+        <w:rPr>
+          <w:lang w:val="en-IN"/>
+        </w:rPr>
+        <w:t>net linear fit is because in this case, the model is able to identify and fit on the patterns which are different for different workflows. A simplified linear regression is unable to distinguish between the patterns as all the patterns are superimposed over one another.</w:t>
+      </w:r>
+    </w:p>
+    <w:p>
+      <w:pPr>
+        <w:rPr>
+          <w:b/>
+          <w:color w:val="385623" w:themeColor="accent6" w:themeShade="80"/>
+          <w:u w:val="single"/>
+          <w:lang w:val="en-IN"/>
+        </w:rPr>
+      </w:pPr>
+      <w:r>
+        <w:rPr>
+          <w:b/>
+          <w:color w:val="385623" w:themeColor="accent6" w:themeShade="80"/>
+          <w:u w:val="single"/>
+          <w:lang w:val="en-IN"/>
+        </w:rPr>
+        <w:t>Polynomial Regression</w:t>
+      </w:r>
+    </w:p>
+    <w:p>
+      <w:pPr>
+        <w:rPr>
+          <w:lang w:val="en-IN"/>
+        </w:rPr>
+      </w:pPr>
+      <w:r>
+        <w:rPr>
+          <w:lang w:val="en-IN"/>
+        </w:rPr>
+        <w:t xml:space="preserve">In polynomial regression, the relationship between the independent variable x and the dependent variable y is modelled as a n-degree polynomial. </w:t>
+      </w:r>
+      <w:r>
+        <w:rPr>
+          <w:lang w:val="en-IN"/>
+        </w:rPr>
+        <w:t>We normalize the given dataset</w:t>
+      </w:r>
+      <w:r>
+        <w:rPr>
+          <w:lang w:val="en-IN"/>
+        </w:rPr>
+        <w:t xml:space="preserve"> and</w:t>
+      </w:r>
+      <w:r>
+        <w:rPr>
+          <w:lang w:val="en-IN"/>
+        </w:rPr>
+        <w:t xml:space="preserve"> take the most relevant features</w:t>
+      </w:r>
+      <w:r>
+        <w:rPr>
+          <w:lang w:val="en-IN"/>
+        </w:rPr>
+        <w:t xml:space="preserve">. </w:t>
+      </w:r>
+      <w:r>
+        <w:rPr>
+          <w:lang w:val="en-IN"/>
+        </w:rPr>
+        <w:t>We increment the order of the polynomial at each step</w:t>
+      </w:r>
+      <w:r>
+        <w:rPr>
+          <w:lang w:val="en-IN"/>
+        </w:rPr>
+        <w:t xml:space="preserve"> </w:t>
+      </w:r>
+      <w:r>
+        <w:rPr>
+          <w:lang w:val="en-IN"/>
+        </w:rPr>
+        <w:t xml:space="preserve">and </w:t>
+      </w:r>
+      <w:r>
+        <w:rPr>
+          <w:lang w:val="en-IN"/>
+        </w:rPr>
+        <w:t>perform a 10-fold cross validation</w:t>
+      </w:r>
+      <w:r>
+        <w:rPr>
+          <w:lang w:val="en-IN"/>
+        </w:rPr>
+        <w:t xml:space="preserve">. </w:t>
+      </w:r>
+      <w:r>
+        <w:rPr>
+          <w:lang w:val="en-IN"/>
+        </w:rPr>
+        <w:t xml:space="preserve">We observe that as we increase the degree of the polynomial, the computation time increases exponentially. </w:t>
+      </w:r>
+      <w:r>
+        <w:rPr>
+          <w:lang w:val="en-IN"/>
+        </w:rPr>
+        <w:t xml:space="preserve">We </w:t>
+      </w:r>
+      <w:r>
+        <w:rPr>
+          <w:lang w:val="en-IN"/>
+        </w:rPr>
+        <w:t>next plot the average RMSE observed vs the degree of the polynomial.</w:t>
+      </w:r>
+      <w:r>
+        <w:rPr>
+          <w:lang w:val="en-IN"/>
+        </w:rPr>
+        <w:t xml:space="preserve"> The observed plot is as follows:</w:t>
+      </w:r>
+    </w:p>
+    <w:p>
+      <w:pPr>
+        <w:rPr>
+          <w:lang w:val="en-IN"/>
+        </w:rPr>
+      </w:pPr>
+      <w:r>
+        <w:rPr>
+          <w:noProof/>
+        </w:rPr>
+        <w:lastRenderedPageBreak/>
+        <w:drawing>
+          <wp:inline distT="0" distB="0" distL="0" distR="0" wp14:anchorId="720D735E" wp14:editId="63D826BA">
+            <wp:extent cx="5943600" cy="2815590"/>
+            <wp:effectExtent l="0" t="0" r="0" b="3810"/>
+            <wp:docPr id="9" name="Picture 9"/>
+            <wp:cNvGraphicFramePr>
+              <a:graphicFrameLocks xmlns:a="http://schemas.openxmlformats.org/drawingml/2006/main" noChangeAspect="1"/>
+            </wp:cNvGraphicFramePr>
+            <a:graphic xmlns:a="http://schemas.openxmlformats.org/drawingml/2006/main">
+              <a:graphicData uri="http://schemas.openxmlformats.org/drawingml/2006/picture">
+                <pic:pic xmlns:pic="http://schemas.openxmlformats.org/drawingml/2006/picture">
+                  <pic:nvPicPr>
+                    <pic:cNvPr id="1" name=""/>
+                    <pic:cNvPicPr/>
+                  </pic:nvPicPr>
+                  <pic:blipFill>
+                    <a:blip r:embed="rId17"/>
+                    <a:stretch>
+                      <a:fillRect/>
+                    </a:stretch>
+                  </pic:blipFill>
+                  <pic:spPr>
+                    <a:xfrm>
+                      <a:off x="0" y="0"/>
+                      <a:ext cx="5943600" cy="2815590"/>
+                    </a:xfrm>
+                    <a:prstGeom prst="rect">
+                      <a:avLst/>
+                    </a:prstGeom>
+                  </pic:spPr>
+                </pic:pic>
+              </a:graphicData>
+            </a:graphic>
+          </wp:inline>
+        </w:drawing>
+      </w:r>
+    </w:p>
+    <w:p>
+      <w:pPr>
+        <w:rPr>
+          <w:lang w:val="en-IN"/>
+        </w:rPr>
+      </w:pPr>
+      <w:r>
+        <w:rPr>
+          <w:lang w:val="en-IN"/>
+        </w:rPr>
+        <w:t xml:space="preserve">Based on the plot, we observe that the root mean square error falls aggressively as we increase the degree but starts rising again after a certain point. This is because the model widely oscillates and overfits the training data, as a result of which it performs poorly on the testing data. </w:t>
+      </w:r>
+      <w:r>
+        <w:rPr>
+          <w:lang w:val="en-IN"/>
+        </w:rPr>
+        <w:t xml:space="preserve">We observe the minimum RMSE at </w:t>
+      </w:r>
+      <w:r>
+        <w:rPr>
+          <w:b/>
+          <w:lang w:val="en-IN"/>
+        </w:rPr>
+        <w:t xml:space="preserve">0.02038 </w:t>
+      </w:r>
+      <w:r>
+        <w:rPr>
+          <w:lang w:val="en-IN"/>
+        </w:rPr>
+        <w:t>for a 6</w:t>
+      </w:r>
+      <w:r>
+        <w:rPr>
+          <w:vertAlign w:val="superscript"/>
+          <w:lang w:val="en-IN"/>
+        </w:rPr>
+        <w:t>th</w:t>
+      </w:r>
+      <w:r>
+        <w:rPr>
+          <w:lang w:val="en-IN"/>
+        </w:rPr>
+        <w:t xml:space="preserve"> order polynomial.</w:t>
+      </w:r>
+      <w:r>
+        <w:rPr>
+          <w:lang w:val="en-IN"/>
+        </w:rPr>
+        <w:t xml:space="preserve"> The degree threshold beyond which the generalization error of the model increases is 6.</w:t>
+      </w:r>
+      <w:r>
+        <w:rPr>
+          <w:lang w:val="en-IN"/>
+        </w:rPr>
+        <w:t xml:space="preserve"> The </w:t>
+      </w:r>
+      <w:r>
+        <w:rPr>
+          <w:lang w:val="en-IN"/>
+        </w:rPr>
+        <w:t>RMSE variation for a degree-6 polynomial regression over the 10-folds is observed as follows:</w:t>
+      </w:r>
+    </w:p>
+    <w:p>
+      <w:pPr>
+        <w:rPr>
+          <w:lang w:val="en-IN"/>
+        </w:rPr>
+      </w:pPr>
+      <w:r>
+        <w:rPr>
+          <w:noProof/>
+        </w:rPr>
+        <w:drawing>
+          <wp:inline distT="0" distB="0" distL="0" distR="0" wp14:anchorId="58054537" wp14:editId="22B53E1E">
+            <wp:extent cx="5943600" cy="2815590"/>
+            <wp:effectExtent l="0" t="0" r="0" b="3810"/>
+            <wp:docPr id="12" name="Picture 12"/>
+            <wp:cNvGraphicFramePr>
+              <a:graphicFrameLocks xmlns:a="http://schemas.openxmlformats.org/drawingml/2006/main" noChangeAspect="1"/>
+            </wp:cNvGraphicFramePr>
+            <a:graphic xmlns:a="http://schemas.openxmlformats.org/drawingml/2006/main">
+              <a:graphicData uri="http://schemas.openxmlformats.org/drawingml/2006/picture">
+                <pic:pic xmlns:pic="http://schemas.openxmlformats.org/drawingml/2006/picture">
+                  <pic:nvPicPr>
+                    <pic:cNvPr id="1" name=""/>
+                    <pic:cNvPicPr/>
+                  </pic:nvPicPr>
+                  <pic:blipFill>
+                    <a:blip r:embed="rId18"/>
+                    <a:stretch>
+                      <a:fillRect/>
+                    </a:stretch>
+                  </pic:blipFill>
+                  <pic:spPr>
+                    <a:xfrm>
+                      <a:off x="0" y="0"/>
+                      <a:ext cx="5943600" cy="2815590"/>
+                    </a:xfrm>
+                    <a:prstGeom prst="rect">
+                      <a:avLst/>
+                    </a:prstGeom>
+                  </pic:spPr>
+                </pic:pic>
+              </a:graphicData>
+            </a:graphic>
+          </wp:inline>
+        </w:drawing>
+      </w:r>
+    </w:p>
+    <w:p>
+      <w:pPr>
+        <w:rPr>
+          <w:lang w:val="en-IN"/>
+        </w:rPr>
+      </w:pPr>
+      <w:r>
+        <w:rPr>
+          <w:lang w:val="en-IN"/>
+        </w:rPr>
+        <w:t>Cross-validation is one of the best ways to control the complexity of the model. In cross-validation, the input data is split into training and testing sets (usually in the ratio of 9:1) and the testing set acts as a validation for the model. The validation set only serves to set the complexity penalty by learning the classifier/</w:t>
+      </w:r>
+      <w:proofErr w:type="spellStart"/>
+      <w:r>
+        <w:rPr>
+          <w:lang w:val="en-IN"/>
+        </w:rPr>
+        <w:t>regressor</w:t>
+      </w:r>
+      <w:proofErr w:type="spellEnd"/>
+      <w:r>
+        <w:rPr>
+          <w:lang w:val="en-IN"/>
+        </w:rPr>
+        <w:t xml:space="preserve"> model on training set for a set of values of the complexity penalty. </w:t>
+      </w:r>
+      <w:r>
+        <w:rPr>
+          <w:lang w:val="en-IN"/>
+        </w:rPr>
+        <w:t>Each classifier/</w:t>
+      </w:r>
+      <w:proofErr w:type="spellStart"/>
+      <w:r>
+        <w:rPr>
+          <w:lang w:val="en-IN"/>
+        </w:rPr>
+        <w:t>regressor</w:t>
+      </w:r>
+      <w:proofErr w:type="spellEnd"/>
+      <w:r>
+        <w:rPr>
+          <w:lang w:val="en-IN"/>
+        </w:rPr>
+        <w:t xml:space="preserve"> is then tested on the validation set and the model with the best fit is returned. The validation set error, thus, is an unbiased estimate of the true error. </w:t>
       </w:r>
       <w:bookmarkStart w:id="0" w:name="_GoBack"/>
       <w:bookmarkEnd w:id="0"/>
@@ -3857,6 +4351,7 @@
   <w:style w:type="character" w:default="1" w:styleId="DefaultParagraphFont">
     <w:name w:val="Default Paragraph Font"/>
     <w:uiPriority w:val="1"/>
+    <w:semiHidden/>
     <w:unhideWhenUsed/>
   </w:style>
   <w:style w:type="table" w:default="1" w:styleId="TableNormal">
@@ -4213,7 +4708,7 @@
 </file>
 
 <file path=customXml/itemProps1.xml><?xml version="1.0" encoding="utf-8"?>
-<ds:datastoreItem xmlns:ds="http://schemas.openxmlformats.org/officeDocument/2006/customXml" ds:itemID="{DDD6F456-6FE7-4F8B-BD6F-E81927E5E018}">
+<ds:datastoreItem xmlns:ds="http://schemas.openxmlformats.org/officeDocument/2006/customXml" ds:itemID="{D1F9D792-6ED3-4491-B903-A2752120C48C}">
   <ds:schemaRefs>
     <ds:schemaRef ds:uri="http://schemas.openxmlformats.org/officeDocument/2006/bibliography"/>
   </ds:schemaRefs>

</xml_diff>